<commit_message>
Updated the Requirerment Specifications
A couple of edits.
</commit_message>
<xml_diff>
--- a/Software_Engineering_Requirement_Specifications.docx
+++ b/Software_Engineering_Requirement_Specifications.docx
@@ -538,13 +538,10 @@
         <w:t xml:space="preserve"> The project is applied to both desktops and mobile platforms and the budget costs approximately $96,000 a year when including developmental costs and post-delivery maintenance. </w:t>
       </w:r>
       <w:r>
-        <w:t xml:space="preserve">The product lets users create accounts in a system for creating online </w:t>
+        <w:t xml:space="preserve">The product lets users create accounts in a system for creating online poker games. After an account is created, the users must log into their account for accessing the </w:t>
       </w:r>
       <w:r>
         <w:lastRenderedPageBreak/>
-        <w:t xml:space="preserve">poker games. After an account is created, the users must log into their account for accessing the </w:t>
-      </w:r>
-      <w:r>
         <w:t xml:space="preserve">home page. Once the home page is reached users either have the option of adding funds into their account or joining poker games. When transferring funds the users either take money from a credit card or bank account which they can use in the games. </w:t>
       </w:r>
       <w:r>
@@ -614,10 +611,7 @@
         </w:drawing>
       </w:r>
     </w:p>
-    <w:p>
-      <w:bookmarkStart w:id="0" w:name="_GoBack"/>
-      <w:bookmarkEnd w:id="0"/>
-    </w:p>
+    <w:p/>
     <w:p>
       <w:pPr>
         <w:pStyle w:val="Header"/>
@@ -669,7 +663,23 @@
         <w:t xml:space="preserve"> </w:t>
       </w:r>
       <w:r>
-        <w:t xml:space="preserve">The application’s GUI should be minimal and simple so that it isn’t loading much memory, player lag gets heavily reduced and the application is mobile-friendly. Similarly, scrolling through the account menus and the menus for poker lobbies should be straight-forward so users aren’t confused and know how it works. </w:t>
+        <w:t xml:space="preserve">The name of our product is </w:t>
+      </w:r>
+      <w:proofErr w:type="spellStart"/>
+      <w:r>
+        <w:t>Poke</w:t>
+      </w:r>
+      <w:bookmarkStart w:id="0" w:name="_GoBack"/>
+      <w:bookmarkEnd w:id="0"/>
+      <w:r>
+        <w:t>rTable</w:t>
+      </w:r>
+      <w:proofErr w:type="spellEnd"/>
+      <w:r>
+        <w:t>. T</w:t>
+      </w:r>
+      <w:r>
+        <w:t xml:space="preserve">he application’s GUI should be minimal and simple so that it isn’t loading much memory, player lag gets heavily reduced and the application is mobile-friendly. Similarly, scrolling through the account menus and the menus for poker lobbies should be straight-forward so users aren’t confused and know how it works. </w:t>
       </w:r>
       <w:r>
         <w:t xml:space="preserve">Banners could be used with poker imagery and simple colors so it still looks simple, but highly bland. </w:t>

</xml_diff>